<commit_message>
doc: Added the Results
Added the graphical results for the Retail's inference time, model load time and fps for CPU, IGPU, VPU and FPGA respectively
</commit_message>
<xml_diff>
--- a/choose-the-right-hardware-proposal-template.docx
+++ b/choose-the-right-hardware-proposal-template.docx
@@ -950,6 +950,7 @@
                 <w:color w:val="2E3D49"/>
               </w:rPr>
             </w:r>
+            <w:r/>
           </w:p>
         </w:tc>
       </w:tr>
@@ -2325,6 +2326,9 @@
           <w:color w:val="2E3D49"/>
         </w:rPr>
       </w:pPr>
+      <w:r/>
+      <w:r/>
+      <w:r/>
       <w:r>
         <mc:AlternateContent>
           <mc:Choice Requires="wpg">
@@ -2332,7 +2336,7 @@
               <wp:inline xmlns:wp="http://schemas.openxmlformats.org/drawingml/2006/wordprocessingDrawing" distT="0" distB="0" distL="0" distR="0">
                 <wp:extent cx="4629150" cy="3190875"/>
                 <wp:effectExtent l="0" t="0" r="0" b="0"/>
-                <wp:docPr id="7" name="Image3" descr="" hidden="false"/>
+                <wp:docPr id="7" name="Image3" hidden="false"/>
                 <wp:cNvGraphicFramePr>
                   <a:graphicFrameLocks xmlns:a="http://schemas.openxmlformats.org/drawingml/2006/main" noChangeAspect="true"/>
                 </wp:cNvGraphicFramePr>
@@ -2352,7 +2356,7 @@
                       <pic:spPr bwMode="auto">
                         <a:xfrm>
                           <a:off x="0" y="0"/>
-                          <a:ext cx="4629150" cy="3190875"/>
+                          <a:ext cx="4629150" cy="3190874"/>
                         </a:xfrm>
                         <a:prstGeom prst="rect">
                           <a:avLst/>
@@ -2390,6 +2394,8 @@
           </mc:Fallback>
         </mc:AlternateContent>
       </w:r>
+      <w:r/>
+      <w:r/>
       <w:r/>
     </w:p>
     <w:p>

</xml_diff>

<commit_message>
doc: Transport Scenario Section filled
Results retrieved from notebook and drafted on the document.
Results of Model load time, inference time and fps for CPU, IGPU, VPU and FPGA respectively
</commit_message>
<xml_diff>
--- a/choose-the-right-hardware-proposal-template.docx
+++ b/choose-the-right-hardware-proposal-template.docx
@@ -2326,9 +2326,6 @@
           <w:color w:val="2E3D49"/>
         </w:rPr>
       </w:pPr>
-      <w:r/>
-      <w:r/>
-      <w:r/>
       <w:r>
         <mc:AlternateContent>
           <mc:Choice Requires="wpg">
@@ -2394,8 +2391,6 @@
           </mc:Fallback>
         </mc:AlternateContent>
       </w:r>
-      <w:r/>
-      <w:r/>
       <w:r/>
     </w:p>
     <w:p>

</xml_diff>

<commit_message>
doc: Completed Manufacturing Scenario section
Completed the final hardware recomendation for the Manufacturing Scenario
</commit_message>
<xml_diff>
--- a/choose-the-right-hardware-proposal-template.docx
+++ b/choose-the-right-hardware-proposal-template.docx
@@ -437,33 +437,41 @@
               <w:spacing w:lineRule="auto" w:line="240"/>
               <w:rPr>
                 <w:i/>
-                <w:color w:val="2E3D49"/>
+                <w:color w:val="00B0F0"/>
               </w:rPr>
             </w:pPr>
             <w:r>
               <w:rPr>
                 <w:i/>
-                <w:color w:val="2E3D49"/>
+                <w:color w:val="00B0F0"/>
               </w:rPr>
               <w:t xml:space="preserve">Example requirement:</w:t>
             </w:r>
-            <w:r/>
+            <w:r>
+              <w:rPr>
+                <w:color w:val="00B0F0"/>
+              </w:rPr>
+            </w:r>
           </w:p>
           <w:p>
             <w:pPr>
               <w:pStyle w:val="560"/>
               <w:spacing w:lineRule="auto" w:line="240"/>
               <w:rPr>
-                <w:color w:val="2E3D49"/>
+                <w:color w:val="00B0F0"/>
               </w:rPr>
             </w:pPr>
             <w:r>
               <w:rPr>
-                <w:color w:val="2E3D49"/>
+                <w:color w:val="00B0F0"/>
               </w:rPr>
               <w:t xml:space="preserve">The client requires a tiny device to be connected to their CPU—and their budget is only about $100 for each device.</w:t>
             </w:r>
-            <w:r/>
+            <w:r>
+              <w:rPr>
+                <w:color w:val="00B0F0"/>
+              </w:rPr>
+            </w:r>
           </w:p>
         </w:tc>
         <w:tc>
@@ -487,33 +495,41 @@
               <w:spacing w:lineRule="auto" w:line="240"/>
               <w:rPr>
                 <w:i/>
-                <w:color w:val="2E3D49"/>
+                <w:color w:val="00B0F0"/>
               </w:rPr>
             </w:pPr>
             <w:r>
               <w:rPr>
                 <w:i/>
-                <w:color w:val="2E3D49"/>
+                <w:color w:val="00B0F0"/>
               </w:rPr>
               <w:t xml:space="preserve">Example explanation:</w:t>
             </w:r>
-            <w:r/>
+            <w:r>
+              <w:rPr>
+                <w:color w:val="00B0F0"/>
+              </w:rPr>
+            </w:r>
           </w:p>
           <w:p>
             <w:pPr>
               <w:pStyle w:val="560"/>
               <w:spacing w:lineRule="auto" w:line="240"/>
               <w:rPr>
-                <w:color w:val="2E3D49"/>
+                <w:color w:val="00B0F0"/>
               </w:rPr>
             </w:pPr>
             <w:r>
               <w:rPr>
-                <w:color w:val="2E3D49"/>
+                <w:color w:val="00B0F0"/>
               </w:rPr>
               <w:t xml:space="preserve">VPU or NCS2 is only about 27.40 mm in size and would fit in the price range.</w:t>
             </w:r>
-            <w:r/>
+            <w:r>
+              <w:rPr>
+                <w:color w:val="00B0F0"/>
+              </w:rPr>
+            </w:r>
           </w:p>
         </w:tc>
       </w:tr>
@@ -700,7 +716,7 @@
                 <w:i/>
                 <w:color w:val="2E3D49"/>
               </w:rPr>
-              <w:t xml:space="preserve">[TODO: Type your answer here]</w:t>
+              <w:t xml:space="preserve">Client requires it to last for 5-10 years for 2nd issue</w:t>
             </w:r>
             <w:r/>
           </w:p>
@@ -733,7 +749,7 @@
                 <w:i/>
                 <w:color w:val="2E3D49"/>
               </w:rPr>
-              <w:t xml:space="preserve">[TODO: Type your answer here]</w:t>
+              <w:t xml:space="preserve">Guarenteed for long lifespan of 10 years</w:t>
             </w:r>
             <w:r/>
           </w:p>
@@ -848,7 +864,7 @@
                 <w:i/>
                 <w:color w:val="2E3D49"/>
               </w:rPr>
-              <w:t xml:space="preserve">[TODO: Type your answer here] 2</w:t>
+              <w:t xml:space="preserve">2</w:t>
             </w:r>
             <w:r/>
           </w:p>
@@ -916,24 +932,6 @@
               <w:pStyle w:val="560"/>
               <w:spacing w:lineRule="auto" w:line="240"/>
               <w:rPr>
-                <w:i/>
-                <w:color w:val="2E3D49"/>
-              </w:rPr>
-            </w:pPr>
-            <w:r>
-              <w:rPr>
-                <w:i/>
-                <w:color w:val="2E3D49"/>
-              </w:rPr>
-              <w:t xml:space="preserve">[TODO: Type your answer here—choose from ]</w:t>
-            </w:r>
-            <w:r/>
-          </w:p>
-          <w:p>
-            <w:pPr>
-              <w:pStyle w:val="560"/>
-              <w:spacing w:lineRule="auto" w:line="240"/>
-              <w:rPr>
                 <w:color w:val="2E3D49"/>
               </w:rPr>
             </w:pPr>
@@ -995,6 +993,7 @@
           <w:color w:val="2E3D49"/>
         </w:rPr>
       </w:pPr>
+      <w:r/>
       <w:r>
         <mc:AlternateContent>
           <mc:Choice Requires="wpg">
@@ -1002,7 +1001,7 @@
               <wp:inline xmlns:wp="http://schemas.openxmlformats.org/drawingml/2006/wordprocessingDrawing" distT="0" distB="0" distL="0" distR="0">
                 <wp:extent cx="4629150" cy="3190875"/>
                 <wp:effectExtent l="0" t="0" r="0" b="0"/>
-                <wp:docPr id="3" name="image2.png" descr="" hidden="false"/>
+                <wp:docPr id="3" name="image2.png" hidden="false"/>
                 <wp:cNvGraphicFramePr>
                   <a:graphicFrameLocks xmlns:a="http://schemas.openxmlformats.org/drawingml/2006/main" noChangeAspect="true"/>
                 </wp:cNvGraphicFramePr>
@@ -1022,7 +1021,7 @@
                       <pic:spPr bwMode="auto">
                         <a:xfrm>
                           <a:off x="0" y="0"/>
-                          <a:ext cx="4629150" cy="3190875"/>
+                          <a:ext cx="4629150" cy="3190874"/>
                         </a:xfrm>
                         <a:prstGeom prst="rect">
                           <a:avLst/>
@@ -1061,6 +1060,7 @@
         </mc:AlternateContent>
       </w:r>
       <w:r/>
+      <w:r/>
     </w:p>
     <w:p>
       <w:pPr>
@@ -1098,7 +1098,7 @@
           <mc:Choice Requires="wpg">
             <w:drawing>
               <wp:inline xmlns:wp="http://schemas.openxmlformats.org/drawingml/2006/wordprocessingDrawing" distT="0" distB="0" distL="0" distR="0">
-                <wp:extent cx="4629150" cy="3190875"/>
+                <wp:extent cx="4629150" cy="2991227"/>
                 <wp:effectExtent l="0" t="0" r="0" b="0"/>
                 <wp:docPr id="4" name="Image1" descr="" hidden="false"/>
                 <wp:cNvGraphicFramePr>
@@ -1118,9 +1118,9 @@
                         <a:stretch/>
                       </pic:blipFill>
                       <pic:spPr bwMode="auto">
-                        <a:xfrm>
+                        <a:xfrm flipH="0" flipV="0">
                           <a:off x="0" y="0"/>
-                          <a:ext cx="4629150" cy="3190875"/>
+                          <a:ext cx="4629150" cy="2991227"/>
                         </a:xfrm>
                         <a:prstGeom prst="rect">
                           <a:avLst/>
@@ -1150,7 +1150,7 @@
                   <v:f eqn="sum @10 21600 0"/>
                 </v:formulas>
               </v:shapetype>
-              <v:shape id="_x0000_i3" o:spid="_x0000_s3" type="#_x0000_t75" style="mso-wrap-distance-left:0.0pt;mso-wrap-distance-top:0.0pt;mso-wrap-distance-right:0.0pt;mso-wrap-distance-bottom:0.0pt;width:364.5pt;height:251.2pt;" stroked="false">
+              <v:shape id="_x0000_i3" o:spid="_x0000_s3" type="#_x0000_t75" style="mso-wrap-distance-left:0.0pt;mso-wrap-distance-top:0.0pt;mso-wrap-distance-right:0.0pt;mso-wrap-distance-bottom:0.0pt;width:364.5pt;height:235.5pt;" stroked="false">
                 <v:path textboxrect="0,0,0,0"/>
                 <v:imagedata r:id="rId10" o:title=""/>
               </v:shape>
@@ -1401,7 +1401,7 @@
                 <w:i/>
                 <w:color w:val="2E3D49"/>
               </w:rPr>
-              <w:t xml:space="preserve">[TODO: Type your answer here]</w:t>
+              <w:t xml:space="preserve">From the client’s requirements and tests conducted, it was identified that FPGA is the suitable hardware. Tests revealed that VPU was the fastest in processing frames per second (FPS) which was 5 FPS. However, it was still fitting for FPGA since it met most of the client’s requirements. FPGA image FPS processing was below the 30-35 FPS required by the current camera recording time. Tests revealed FPGA is the fastest in inferencing below 10 seconds. Hence, it met the the client’s requirement to have processing tasks to be completed five times per second. So, FPGA will surely help in increasing the speed of production. Since FPGA can be reprogrammed to adapt for new, evolving custom networks, and it lasts longer, it is sure fitting for the client’s needs to repurposedd the system to address the second issue in the future.</w:t>
             </w:r>
             <w:r/>
           </w:p>

</xml_diff>

<commit_message>
refactor: Submission Script Edited
Submission script edited to 5 persons per queue
Documentation updated with results from 5 persons per queue
</commit_message>
<xml_diff>
--- a/choose-the-right-hardware-proposal-template.docx
+++ b/choose-the-right-hardware-proposal-template.docx
@@ -2203,7 +2203,7 @@
                 <w:i/>
                 <w:color w:val="2E3D49"/>
               </w:rPr>
-              <w:t xml:space="preserve">[TODO: Type your answer here]</w:t>
+              <w:t xml:space="preserve">5</w:t>
             </w:r>
             <w:r/>
           </w:p>
@@ -2279,7 +2279,7 @@
                 <w:i/>
                 <w:color w:val="2E3D49"/>
               </w:rPr>
-              <w:t xml:space="preserve">[TODO: Type your answer here—choose from ]</w:t>
+              <w:t xml:space="preserve">CPU-FP32, IGPU-FP32, VPU-FP32, FPGA-FP32</w:t>
             </w:r>
             <w:r/>
           </w:p>

</xml_diff>

<commit_message>
doc: Updated with Transport Scenario Results
Hardware proposal updated with results and final hardware proposal
</commit_message>
<xml_diff>
--- a/choose-the-right-hardware-proposal-template.docx
+++ b/choose-the-right-hardware-proposal-template.docx
@@ -452,6 +452,7 @@
                 <w:color w:val="00B0F0"/>
               </w:rPr>
             </w:r>
+            <w:r/>
           </w:p>
           <w:p>
             <w:pPr>
@@ -472,6 +473,7 @@
                 <w:color w:val="00B0F0"/>
               </w:rPr>
             </w:r>
+            <w:r/>
           </w:p>
         </w:tc>
         <w:tc>
@@ -510,6 +512,7 @@
                 <w:color w:val="00B0F0"/>
               </w:rPr>
             </w:r>
+            <w:r/>
           </w:p>
           <w:p>
             <w:pPr>
@@ -530,6 +533,7 @@
                 <w:color w:val="00B0F0"/>
               </w:rPr>
             </w:r>
+            <w:r/>
           </w:p>
         </w:tc>
       </w:tr>
@@ -993,7 +997,6 @@
           <w:color w:val="2E3D49"/>
         </w:rPr>
       </w:pPr>
-      <w:r/>
       <w:r>
         <mc:AlternateContent>
           <mc:Choice Requires="wpg">
@@ -1059,7 +1062,6 @@
           </mc:Fallback>
         </mc:AlternateContent>
       </w:r>
-      <w:r/>
       <w:r/>
     </w:p>
     <w:p>
@@ -1401,7 +1403,28 @@
                 <w:i/>
                 <w:color w:val="2E3D49"/>
               </w:rPr>
-              <w:t xml:space="preserve">From the client’s requirements and tests conducted, it was identified that FPGA is the suitable hardware. Tests revealed that VPU was the fastest in processing frames per second (FPS) which was 5 FPS. However, it was still fitting for FPGA since it met most of the client’s requirements. FPGA image FPS processing was below the 30-35 FPS required by the current camera recording time. Tests revealed FPGA is the fastest in inferencing below 10 seconds. Hence, it met the the client’s requirement to have processing tasks to be completed five times per second. So, FPGA will surely help in increasing the speed of production. Since FPGA can be reprogrammed to adapt for new, evolving custom networks, and it lasts longer, it is sure fitting for the client’s needs to repurposedd the system to address the second issue in the future.</w:t>
+              <w:t xml:space="preserve">From the client’s requirements and tests conducted, it was iden</w:t>
+            </w:r>
+            <w:r>
+              <w:rPr>
+                <w:i/>
+                <w:color w:val="2E3D49"/>
+              </w:rPr>
+              <w:t xml:space="preserve">tified that FPGA is the suitable hardware. Tests revealed that VPU was the fastest in processing frames per second (FPS) which was 5 FPS. However, it was still fitting for FPGA since it met most of the client’s requirements. FPGA image FPS processing was b</w:t>
+            </w:r>
+            <w:r>
+              <w:rPr>
+                <w:i/>
+                <w:color w:val="2E3D49"/>
+              </w:rPr>
+              <w:t xml:space="preserve">elow the 30-35 FPS required by the current camera recording time. Tests revealed FPGA is the fastest in inferencing below 10 seconds. Hence, it met the the client’s requirement to have processing tasks to be completed five times per second. So, FPGA will s</w:t>
+            </w:r>
+            <w:r>
+              <w:rPr>
+                <w:i/>
+                <w:color w:val="2E3D49"/>
+              </w:rPr>
+              <w:t xml:space="preserve">urely help in increasing the speed of client’s production requirements. Since FPGA can be reprogrammed to adapt for new, evolving custom networks, and it lasts longer, it is sure fitting for the client’s needs to repurpose the system to address the second issue in the future.</w:t>
             </w:r>
             <w:r/>
           </w:p>
@@ -1805,33 +1828,41 @@
               <w:spacing w:lineRule="auto" w:line="240"/>
               <w:rPr>
                 <w:i/>
-                <w:color w:val="2E3D49"/>
+                <w:color w:val="0070C0"/>
               </w:rPr>
             </w:pPr>
             <w:r>
               <w:rPr>
                 <w:i/>
-                <w:color w:val="2E3D49"/>
+                <w:color w:val="0070C0"/>
               </w:rPr>
               <w:t xml:space="preserve">Example requirement:</w:t>
             </w:r>
-            <w:r/>
+            <w:r>
+              <w:rPr>
+                <w:color w:val="0070C0"/>
+              </w:rPr>
+            </w:r>
           </w:p>
           <w:p>
             <w:pPr>
               <w:pStyle w:val="560"/>
               <w:spacing w:lineRule="auto" w:line="240"/>
               <w:rPr>
-                <w:color w:val="2E3D49"/>
+                <w:color w:val="0070C0"/>
               </w:rPr>
             </w:pPr>
             <w:r>
               <w:rPr>
-                <w:color w:val="2E3D49"/>
+                <w:color w:val="0070C0"/>
               </w:rPr>
               <w:t xml:space="preserve">The client requires a tiny device to be connected to their CPU—and their budget is only about $100 for each device.</w:t>
             </w:r>
-            <w:r/>
+            <w:r>
+              <w:rPr>
+                <w:color w:val="0070C0"/>
+              </w:rPr>
+            </w:r>
           </w:p>
         </w:tc>
         <w:tc>
@@ -1855,33 +1886,41 @@
               <w:spacing w:lineRule="auto" w:line="240"/>
               <w:rPr>
                 <w:i/>
-                <w:color w:val="2E3D49"/>
+                <w:color w:val="0070C0"/>
               </w:rPr>
             </w:pPr>
             <w:r>
               <w:rPr>
                 <w:i/>
-                <w:color w:val="2E3D49"/>
+                <w:color w:val="0070C0"/>
               </w:rPr>
               <w:t xml:space="preserve">Example explanation:</w:t>
             </w:r>
-            <w:r/>
+            <w:r>
+              <w:rPr>
+                <w:color w:val="0070C0"/>
+              </w:rPr>
+            </w:r>
           </w:p>
           <w:p>
             <w:pPr>
               <w:pStyle w:val="560"/>
               <w:spacing w:lineRule="auto" w:line="240"/>
               <w:rPr>
-                <w:color w:val="2E3D49"/>
+                <w:color w:val="0070C0"/>
               </w:rPr>
             </w:pPr>
             <w:r>
               <w:rPr>
-                <w:color w:val="2E3D49"/>
+                <w:color w:val="0070C0"/>
               </w:rPr>
               <w:t xml:space="preserve">VPU or NCS2 is only about 27.40 mm in size and would fit in the price range.</w:t>
             </w:r>
-            <w:r/>
+            <w:r>
+              <w:rPr>
+                <w:color w:val="0070C0"/>
+              </w:rPr>
+            </w:r>
           </w:p>
         </w:tc>
       </w:tr>
@@ -2279,7 +2318,7 @@
                 <w:i/>
                 <w:color w:val="2E3D49"/>
               </w:rPr>
-              <w:t xml:space="preserve">CPU-FP32, IGPU-FP32, VPU-FP32, FPGA-FP32</w:t>
+              <w:t xml:space="preserve">CPU-FP32, IGPU-FP32, VPU-FP16, FPGA-FP16</w:t>
             </w:r>
             <w:r/>
           </w:p>
@@ -2732,7 +2771,7 @@
                 <w:i/>
                 <w:color w:val="2E3D49"/>
               </w:rPr>
-              <w:t xml:space="preserve">Vision Processing Unit (VPU)</w:t>
+              <w:t xml:space="preserve">The final recomended hardware for this scenario is IGPU. Depending on the client’s financial status, two most identified hardware that cost much less were the IGPU and VPU. Comparing model load time and frames per second speed based on the test results, VPU had advantage over IGPU. However, IGPU inference time is around three times much faster then VPU. Thus, IGPU still had advantage in processing the frames and performing inferencing on the images. And since IGPU is integrated with the existing CPU of the current hardware the client have, IGPU is the most recomended hardware for this retail client. </w:t>
             </w:r>
             <w:r/>
           </w:p>
@@ -2967,7 +3006,7 @@
                 <w:i/>
                 <w:color w:val="2E3D49"/>
               </w:rPr>
-              <w:t xml:space="preserve">[TODO: Type your answer here]</w:t>
+              <w:t xml:space="preserve">VPU</w:t>
             </w:r>
             <w:r/>
           </w:p>
@@ -3140,33 +3179,41 @@
               <w:spacing w:lineRule="auto" w:line="240"/>
               <w:rPr>
                 <w:i/>
-                <w:color w:val="2E3D49"/>
+                <w:color w:val="0070C0"/>
               </w:rPr>
             </w:pPr>
             <w:r>
               <w:rPr>
                 <w:i/>
-                <w:color w:val="2E3D49"/>
+                <w:color w:val="0070C0"/>
               </w:rPr>
               <w:t xml:space="preserve">Example requirement:</w:t>
             </w:r>
-            <w:r/>
+            <w:r>
+              <w:rPr>
+                <w:color w:val="0070C0"/>
+              </w:rPr>
+            </w:r>
           </w:p>
           <w:p>
             <w:pPr>
               <w:pStyle w:val="560"/>
               <w:spacing w:lineRule="auto" w:line="240"/>
               <w:rPr>
-                <w:color w:val="2E3D49"/>
+                <w:color w:val="0070C0"/>
               </w:rPr>
             </w:pPr>
             <w:r>
               <w:rPr>
-                <w:color w:val="2E3D49"/>
+                <w:color w:val="0070C0"/>
               </w:rPr>
               <w:t xml:space="preserve">The client requires a tiny device to be connected to their CPU—and their budget is only about $100 for each device.</w:t>
             </w:r>
-            <w:r/>
+            <w:r>
+              <w:rPr>
+                <w:color w:val="0070C0"/>
+              </w:rPr>
+            </w:r>
           </w:p>
         </w:tc>
         <w:tc>
@@ -3190,33 +3237,41 @@
               <w:spacing w:lineRule="auto" w:line="240"/>
               <w:rPr>
                 <w:i/>
-                <w:color w:val="2E3D49"/>
+                <w:color w:val="0070C0"/>
               </w:rPr>
             </w:pPr>
             <w:r>
               <w:rPr>
                 <w:i/>
-                <w:color w:val="2E3D49"/>
+                <w:color w:val="0070C0"/>
               </w:rPr>
               <w:t xml:space="preserve">Example explanation:</w:t>
             </w:r>
-            <w:r/>
+            <w:r>
+              <w:rPr>
+                <w:color w:val="0070C0"/>
+              </w:rPr>
+            </w:r>
           </w:p>
           <w:p>
             <w:pPr>
               <w:pStyle w:val="560"/>
               <w:spacing w:lineRule="auto" w:line="240"/>
               <w:rPr>
-                <w:color w:val="2E3D49"/>
+                <w:color w:val="0070C0"/>
               </w:rPr>
             </w:pPr>
             <w:r>
               <w:rPr>
-                <w:color w:val="2E3D49"/>
+                <w:color w:val="0070C0"/>
               </w:rPr>
               <w:t xml:space="preserve">VPU or NCS2 is only about 27.40 mm in size and would fit in the price range.</w:t>
             </w:r>
-            <w:r/>
+            <w:r>
+              <w:rPr>
+                <w:color w:val="0070C0"/>
+              </w:rPr>
+            </w:r>
           </w:p>
         </w:tc>
       </w:tr>
@@ -3516,7 +3571,7 @@
                 <w:i/>
                 <w:color w:val="2E3D49"/>
               </w:rPr>
-              <w:t xml:space="preserve">[TODO: Type your answer here]</w:t>
+              <w:t xml:space="preserve">5</w:t>
             </w:r>
             <w:r/>
           </w:p>
@@ -3592,7 +3647,7 @@
                 <w:i/>
                 <w:color w:val="2E3D49"/>
               </w:rPr>
-              <w:t xml:space="preserve">[TODO: Type your answer here—choose from ]</w:t>
+              <w:t xml:space="preserve">CPU-FP32, IGPU-FP32, VPU-FP16, FPGA-FP16</w:t>
             </w:r>
             <w:r/>
           </w:p>
@@ -4045,7 +4100,7 @@
                 <w:i/>
                 <w:color w:val="2E3D49"/>
               </w:rPr>
-              <w:t xml:space="preserve">[TODO: Type your answer here]</w:t>
+              <w:t xml:space="preserve">Acording to the clients requirements, two significant hardware to be chosen was either the CPU or VPU. CPU’s could be used since each security booths had existing all-in-one PCs. However, eventhough CPU model load time and inference time is much faster than VPU, it performs three times much slower in processing frames per second (FPS) than VPU. Hence, CPU would not be a good fit for this scenario since it will be overloaded with processing images from the videos cameras for both security and inferencing. Hence, VPU is the recommended hardware as it process frames per second much faster than the other hardwares. And also VPUs, had a lower power consumption, and is within the budget range of the client.</w:t>
             </w:r>
             <w:r/>
           </w:p>

</xml_diff>